<commit_message>
Skyline: Minor revisions to the AcquisitionComparison tutorial
</commit_message>
<xml_diff>
--- a/pwiz_tools/Skyline/Documentation/Tutorials/AcquisitionComparison/en/Skyline Acquisition Comparison.docx
+++ b/pwiz_tools/Skyline/Documentation/Tutorials/AcquisitionComparison/en/Skyline Acquisition Comparison.docx
@@ -24,7 +24,33 @@
         <w:rPr>
           <w:rFonts w:cstheme="minorHAnsi"/>
         </w:rPr>
-        <w:t>In this tutorial, we will perform a targeted analysis with Skyline</w:t>
+        <w:t xml:space="preserve">In this tutorial, </w:t>
+      </w:r>
+      <w:r>
+        <w:rPr>
+          <w:rFonts w:cstheme="minorHAnsi"/>
+        </w:rPr>
+        <w:t>you</w:t>
+      </w:r>
+      <w:r>
+        <w:rPr>
+          <w:rFonts w:cstheme="minorHAnsi"/>
+        </w:rPr>
+        <w:t xml:space="preserve"> will perform a targeted analysis with Skyline with PRM, DIA and DDA measurement data. </w:t>
+      </w:r>
+    </w:p>
+    <w:p>
+      <w:pPr>
+        <w:jc w:val="both"/>
+        <w:rPr>
+          <w:rFonts w:cstheme="minorHAnsi"/>
+        </w:rPr>
+      </w:pPr>
+      <w:r>
+        <w:rPr>
+          <w:rFonts w:cstheme="minorHAnsi"/>
+        </w:rPr>
+        <w:t>The four samples used for this tutorial were generated by mixing HeLa protein digest with PROCAL peptide standard</w:t>
       </w:r>
       <w:r>
         <w:rPr>
@@ -32,33 +58,6 @@
           <w:rFonts w:cstheme="minorHAnsi"/>
         </w:rPr>
         <w:footnoteReference w:id="2"/>
-      </w:r>
-      <w:r>
-        <w:rPr>
-          <w:rFonts w:cstheme="minorHAnsi"/>
-        </w:rPr>
-        <w:t xml:space="preserve"> (Step 1 – Step 3) with PRM, DIA and DDA measurement data. The Skyline software is free-of-charge, open-source and can be run on a standard PC or laptop. </w:t>
-      </w:r>
-    </w:p>
-    <w:p>
-      <w:pPr>
-        <w:jc w:val="both"/>
-        <w:rPr>
-          <w:rFonts w:cstheme="minorHAnsi"/>
-        </w:rPr>
-      </w:pPr>
-      <w:r>
-        <w:rPr>
-          <w:rFonts w:cstheme="minorHAnsi"/>
-        </w:rPr>
-        <w:t>The four samples used for this tutorial were generated by mixing HeLa protein digest with PROCAL peptide standard</w:t>
-      </w:r>
-      <w:r>
-        <w:rPr>
-          <w:rFonts w:cstheme="minorHAnsi"/>
-          <w:vertAlign w:val="superscript"/>
-        </w:rPr>
-        <w:t>2</w:t>
       </w:r>
       <w:r>
         <w:rPr>
@@ -131,7 +130,13 @@
         <w:t xml:space="preserve"> </w:t>
       </w:r>
       <w:r>
-        <w:t xml:space="preserve">The samples for this tutorial have been measured by the BayBioMS@MRI at TU Munich. The </w:t>
+        <w:t xml:space="preserve">The samples for this tutorial </w:t>
+      </w:r>
+      <w:r>
+        <w:t>were</w:t>
+      </w:r>
+      <w:r>
+        <w:t xml:space="preserve"> measured by the BayBioMS@MRI at TU Munich. The </w:t>
       </w:r>
       <w:r>
         <w:t>tutorial was written</w:t>
@@ -204,7 +209,6 @@
     </w:p>
     <w:p>
       <w:r>
-        <w:lastRenderedPageBreak/>
         <w:t xml:space="preserve">If you have been using Skyline prior to starting this tutorial, it is a good idea to revert Skyline to its default settings. To do so: </w:t>
       </w:r>
     </w:p>
@@ -228,6 +232,7 @@
         </w:numPr>
       </w:pPr>
       <w:r>
+        <w:lastRenderedPageBreak/>
         <w:t xml:space="preserve">On the </w:t>
       </w:r>
       <w:r>
@@ -537,11 +542,7 @@
     </w:p>
     <w:p>
       <w:r>
-        <w:t xml:space="preserve">To start this tutorial, you will first load a previously generated experimental spectral library called PROCAL.blib. This library file contains experimental spectra for all the 41 PROCAL peptides (proteome </w:t>
-      </w:r>
-      <w:r>
-        <w:lastRenderedPageBreak/>
-        <w:t>tools project, Zolg et al., 2017), which are the target peptides of this tutorial. The PROCAL.blib file was generated with Skyline by loading a DDA measurement file of the PROCAL peptides together with the MaxQuant search result file (msms.txt).</w:t>
+        <w:t>To start this tutorial, you will first load a previously generated experimental spectral library called PROCAL.blib. This library file contains experimental spectra for all the 41 PROCAL peptides (proteome tools project, Zolg et al., 2017), which are the target peptides of this tutorial. The PROCAL.blib file was generated with Skyline by loading a DDA measurement file of the PROCAL peptides together with the MaxQuant search result file (msms.txt).</w:t>
       </w:r>
     </w:p>
     <w:p>
@@ -558,6 +559,7 @@
         <w:spacing w:after="0"/>
       </w:pPr>
       <w:r>
+        <w:lastRenderedPageBreak/>
         <w:t xml:space="preserve">On the </w:t>
       </w:r>
       <w:r>
@@ -901,7 +903,6 @@
         <w:keepNext/>
       </w:pPr>
       <w:r>
-        <w:lastRenderedPageBreak/>
         <w:t xml:space="preserve">The </w:t>
       </w:r>
       <w:r>
@@ -1006,6 +1007,7 @@
         </w:numPr>
       </w:pPr>
       <w:r>
+        <w:lastRenderedPageBreak/>
         <w:t>Click</w:t>
       </w:r>
       <w:r>
@@ -1107,7 +1109,6 @@
         <w:rPr>
           <w:noProof/>
         </w:rPr>
-        <w:lastRenderedPageBreak/>
         <w:drawing>
           <wp:inline distT="0" distB="0" distL="0" distR="0" wp14:anchorId="70718B0E" wp14:editId="06684753">
             <wp:extent cx="5943600" cy="3865880"/>
@@ -5533,7 +5534,7 @@
           <w:noProof/>
         </w:rPr>
         <w:drawing>
-          <wp:inline distT="0" distB="0" distL="0" distR="0" wp14:anchorId="2F0C7713" wp14:editId="38D1DB04">
+          <wp:inline distT="0" distB="0" distL="0" distR="0" wp14:anchorId="2F0C7713" wp14:editId="4806E27C">
             <wp:extent cx="5943600" cy="3665855"/>
             <wp:effectExtent l="0" t="0" r="0" b="0"/>
             <wp:docPr id="1691665104" name="Picture 50"/>
@@ -8640,7 +8641,7 @@
           <w:noProof/>
         </w:rPr>
         <w:drawing>
-          <wp:inline distT="0" distB="0" distL="0" distR="0" wp14:anchorId="0FFC0BF0" wp14:editId="159CBB80">
+          <wp:inline distT="0" distB="0" distL="0" distR="0" wp14:anchorId="0FFC0BF0" wp14:editId="5DF2D5F4">
             <wp:extent cx="5943600" cy="3665855"/>
             <wp:effectExtent l="0" t="0" r="0" b="0"/>
             <wp:docPr id="1554842183" name="Picture 63" descr="A screenshot of a computer&#10;&#10;AI-generated content may be incorrect."/>
@@ -10967,7 +10968,7 @@
           <w:noProof/>
         </w:rPr>
         <w:drawing>
-          <wp:inline distT="0" distB="0" distL="0" distR="0" wp14:anchorId="1CF49243" wp14:editId="2EF8B0A0">
+          <wp:inline distT="0" distB="0" distL="0" distR="0" wp14:anchorId="1CF49243" wp14:editId="3163D518">
             <wp:extent cx="5943600" cy="3665855"/>
             <wp:effectExtent l="0" t="0" r="0" b="0"/>
             <wp:docPr id="994302654" name="Picture 75" descr="A screenshot of a computer&#10;&#10;AI-generated content may be incorrect."/>
@@ -11971,7 +11972,7 @@
           <w:szCs w:val="24"/>
         </w:rPr>
         <w:drawing>
-          <wp:inline distT="0" distB="0" distL="0" distR="0" wp14:anchorId="55C3B918" wp14:editId="0E214FA2">
+          <wp:inline distT="0" distB="0" distL="0" distR="0" wp14:anchorId="55C3B918" wp14:editId="3D6045D5">
             <wp:extent cx="5753100" cy="3028950"/>
             <wp:effectExtent l="0" t="0" r="0" b="0"/>
             <wp:docPr id="3" name="Picture 14" descr="A screenshot of a computer&#10;&#10;AI-generated content may be incorrect."/>
@@ -16206,32 +16207,12 @@
       </w:pPr>
       <w:r>
         <w:rPr>
-          <w:rFonts w:cstheme="minorHAnsi"/>
-          <w:sz w:val="18"/>
-          <w:szCs w:val="22"/>
-          <w:vertAlign w:val="superscript"/>
-          <w:lang w:val="de-DE"/>
+          <w:rStyle w:val="FootnoteReference"/>
         </w:rPr>
         <w:footnoteRef/>
       </w:r>
       <w:r>
-        <w:rPr>
-          <w:rFonts w:cstheme="minorHAnsi"/>
-          <w:sz w:val="18"/>
-          <w:szCs w:val="22"/>
-          <w:vertAlign w:val="superscript"/>
-          <w:lang w:val="de-DE"/>
-        </w:rPr>
         <w:t xml:space="preserve"> </w:t>
-      </w:r>
-      <w:r>
-        <w:rPr>
-          <w:rFonts w:cstheme="minorHAnsi"/>
-          <w:sz w:val="18"/>
-          <w:szCs w:val="22"/>
-          <w:lang w:val="de-DE"/>
-        </w:rPr>
-        <w:t xml:space="preserve">MacLean B, Tomazela DM, Shulman N, Chambers M, Finney GL, Frewen B, Kern R, Tabb DL, Liebler DC, MacCoss MJ. </w:t>
       </w:r>
       <w:r>
         <w:rPr>
@@ -16240,38 +16221,7 @@
           <w:szCs w:val="22"/>
           <w:lang w:val="en-GB"/>
         </w:rPr>
-        <w:t>Skyline: an open source document editor for creating and analyzing targeted proteomics experiments. Bioinformatics. 2010 Apr 1;26(7):966-968</w:t>
-      </w:r>
-    </w:p>
-    <w:p>
-      <w:pPr>
-        <w:pStyle w:val="FootnoteText"/>
-        <w:jc w:val="both"/>
-        <w:rPr>
-          <w:rFonts w:cstheme="minorHAnsi"/>
-          <w:sz w:val="18"/>
-          <w:szCs w:val="22"/>
-          <w:lang w:val="en-GB"/>
-        </w:rPr>
-      </w:pPr>
-      <w:r>
-        <w:rPr>
-          <w:rFonts w:cstheme="minorHAnsi"/>
-          <w:sz w:val="18"/>
-          <w:szCs w:val="22"/>
-          <w:vertAlign w:val="superscript"/>
-          <w:lang w:val="en-GB"/>
-        </w:rPr>
-        <w:t>2</w:t>
-      </w:r>
-      <w:r>
-        <w:rPr>
-          <w:rFonts w:cstheme="minorHAnsi"/>
-          <w:sz w:val="18"/>
-          <w:szCs w:val="22"/>
-          <w:lang w:val="en-GB"/>
-        </w:rPr>
-        <w:t xml:space="preserve"> Zolg DP, Wilhelm M, Yu P, Knaute T, Zerweck J, Wenschuh H, Reimer U, Schnatbaum K, Kuster B. PROCAL: A set of 40 peptide standards for retention time indexing, column performance monitoring, and collision energy calibration. Proteomics. 2017 Nov; 17(21)</w:t>
+        <w:t>Zolg DP, Wilhelm M, Yu P, Knaute T, Zerweck J, Wenschuh H, Reimer U, Schnatbaum K, Kuster B. PROCAL: A set of 40 peptide standards for retention time indexing, column performance monitoring, and collision energy calibration. Proteomics. 2017 Nov; 17(21)</w:t>
       </w:r>
     </w:p>
   </w:footnote>
@@ -31626,6 +31576,41 @@
       </w:tblBorders>
     </w:tblPr>
   </w:style>
+  <w:style w:type="paragraph" w:styleId="EndnoteText">
+    <w:name w:val="endnote text"/>
+    <w:basedOn w:val="Normal"/>
+    <w:link w:val="EndnoteTextChar"/>
+    <w:semiHidden/>
+    <w:unhideWhenUsed/>
+    <w:rsid w:val="008C23A5"/>
+    <w:pPr>
+      <w:spacing w:after="0" w:line="240" w:lineRule="auto"/>
+    </w:pPr>
+    <w:rPr>
+      <w:sz w:val="20"/>
+      <w:szCs w:val="20"/>
+    </w:rPr>
+  </w:style>
+  <w:style w:type="character" w:customStyle="1" w:styleId="EndnoteTextChar">
+    <w:name w:val="Endnote Text Char"/>
+    <w:basedOn w:val="DefaultParagraphFont"/>
+    <w:link w:val="EndnoteText"/>
+    <w:semiHidden/>
+    <w:rsid w:val="008C23A5"/>
+    <w:rPr>
+      <w:rFonts w:eastAsia="Times New Roman"/>
+    </w:rPr>
+  </w:style>
+  <w:style w:type="character" w:styleId="EndnoteReference">
+    <w:name w:val="endnote reference"/>
+    <w:basedOn w:val="DefaultParagraphFont"/>
+    <w:semiHidden/>
+    <w:unhideWhenUsed/>
+    <w:rsid w:val="008C23A5"/>
+    <w:rPr>
+      <w:vertAlign w:val="superscript"/>
+    </w:rPr>
+  </w:style>
 </w:styles>
 </file>
 

</xml_diff>

<commit_message>
Skyline: Minor revisions to the AcquisitionComparison tutorial (#3471)
</commit_message>
<xml_diff>
--- a/pwiz_tools/Skyline/Documentation/Tutorials/AcquisitionComparison/en/Skyline Acquisition Comparison.docx
+++ b/pwiz_tools/Skyline/Documentation/Tutorials/AcquisitionComparison/en/Skyline Acquisition Comparison.docx
@@ -24,7 +24,33 @@
         <w:rPr>
           <w:rFonts w:cstheme="minorHAnsi"/>
         </w:rPr>
-        <w:t>In this tutorial, we will perform a targeted analysis with Skyline</w:t>
+        <w:t xml:space="preserve">In this tutorial, </w:t>
+      </w:r>
+      <w:r>
+        <w:rPr>
+          <w:rFonts w:cstheme="minorHAnsi"/>
+        </w:rPr>
+        <w:t>you</w:t>
+      </w:r>
+      <w:r>
+        <w:rPr>
+          <w:rFonts w:cstheme="minorHAnsi"/>
+        </w:rPr>
+        <w:t xml:space="preserve"> will perform a targeted analysis with Skyline with PRM, DIA and DDA measurement data. </w:t>
+      </w:r>
+    </w:p>
+    <w:p>
+      <w:pPr>
+        <w:jc w:val="both"/>
+        <w:rPr>
+          <w:rFonts w:cstheme="minorHAnsi"/>
+        </w:rPr>
+      </w:pPr>
+      <w:r>
+        <w:rPr>
+          <w:rFonts w:cstheme="minorHAnsi"/>
+        </w:rPr>
+        <w:t>The four samples used for this tutorial were generated by mixing HeLa protein digest with PROCAL peptide standard</w:t>
       </w:r>
       <w:r>
         <w:rPr>
@@ -32,33 +58,6 @@
           <w:rFonts w:cstheme="minorHAnsi"/>
         </w:rPr>
         <w:footnoteReference w:id="2"/>
-      </w:r>
-      <w:r>
-        <w:rPr>
-          <w:rFonts w:cstheme="minorHAnsi"/>
-        </w:rPr>
-        <w:t xml:space="preserve"> (Step 1 – Step 3) with PRM, DIA and DDA measurement data. The Skyline software is free-of-charge, open-source and can be run on a standard PC or laptop. </w:t>
-      </w:r>
-    </w:p>
-    <w:p>
-      <w:pPr>
-        <w:jc w:val="both"/>
-        <w:rPr>
-          <w:rFonts w:cstheme="minorHAnsi"/>
-        </w:rPr>
-      </w:pPr>
-      <w:r>
-        <w:rPr>
-          <w:rFonts w:cstheme="minorHAnsi"/>
-        </w:rPr>
-        <w:t>The four samples used for this tutorial were generated by mixing HeLa protein digest with PROCAL peptide standard</w:t>
-      </w:r>
-      <w:r>
-        <w:rPr>
-          <w:rFonts w:cstheme="minorHAnsi"/>
-          <w:vertAlign w:val="superscript"/>
-        </w:rPr>
-        <w:t>2</w:t>
       </w:r>
       <w:r>
         <w:rPr>
@@ -131,7 +130,13 @@
         <w:t xml:space="preserve"> </w:t>
       </w:r>
       <w:r>
-        <w:t xml:space="preserve">The samples for this tutorial have been measured by the BayBioMS@MRI at TU Munich. The </w:t>
+        <w:t xml:space="preserve">The samples for this tutorial </w:t>
+      </w:r>
+      <w:r>
+        <w:t>were</w:t>
+      </w:r>
+      <w:r>
+        <w:t xml:space="preserve"> measured by the BayBioMS@MRI at TU Munich. The </w:t>
       </w:r>
       <w:r>
         <w:t>tutorial was written</w:t>
@@ -204,7 +209,6 @@
     </w:p>
     <w:p>
       <w:r>
-        <w:lastRenderedPageBreak/>
         <w:t xml:space="preserve">If you have been using Skyline prior to starting this tutorial, it is a good idea to revert Skyline to its default settings. To do so: </w:t>
       </w:r>
     </w:p>
@@ -228,6 +232,7 @@
         </w:numPr>
       </w:pPr>
       <w:r>
+        <w:lastRenderedPageBreak/>
         <w:t xml:space="preserve">On the </w:t>
       </w:r>
       <w:r>
@@ -537,11 +542,7 @@
     </w:p>
     <w:p>
       <w:r>
-        <w:t xml:space="preserve">To start this tutorial, you will first load a previously generated experimental spectral library called PROCAL.blib. This library file contains experimental spectra for all the 41 PROCAL peptides (proteome </w:t>
-      </w:r>
-      <w:r>
-        <w:lastRenderedPageBreak/>
-        <w:t>tools project, Zolg et al., 2017), which are the target peptides of this tutorial. The PROCAL.blib file was generated with Skyline by loading a DDA measurement file of the PROCAL peptides together with the MaxQuant search result file (msms.txt).</w:t>
+        <w:t>To start this tutorial, you will first load a previously generated experimental spectral library called PROCAL.blib. This library file contains experimental spectra for all the 41 PROCAL peptides (proteome tools project, Zolg et al., 2017), which are the target peptides of this tutorial. The PROCAL.blib file was generated with Skyline by loading a DDA measurement file of the PROCAL peptides together with the MaxQuant search result file (msms.txt).</w:t>
       </w:r>
     </w:p>
     <w:p>
@@ -558,6 +559,7 @@
         <w:spacing w:after="0"/>
       </w:pPr>
       <w:r>
+        <w:lastRenderedPageBreak/>
         <w:t xml:space="preserve">On the </w:t>
       </w:r>
       <w:r>
@@ -901,7 +903,6 @@
         <w:keepNext/>
       </w:pPr>
       <w:r>
-        <w:lastRenderedPageBreak/>
         <w:t xml:space="preserve">The </w:t>
       </w:r>
       <w:r>
@@ -1006,6 +1007,7 @@
         </w:numPr>
       </w:pPr>
       <w:r>
+        <w:lastRenderedPageBreak/>
         <w:t>Click</w:t>
       </w:r>
       <w:r>
@@ -1107,7 +1109,6 @@
         <w:rPr>
           <w:noProof/>
         </w:rPr>
-        <w:lastRenderedPageBreak/>
         <w:drawing>
           <wp:inline distT="0" distB="0" distL="0" distR="0" wp14:anchorId="70718B0E" wp14:editId="06684753">
             <wp:extent cx="5943600" cy="3865880"/>
@@ -5533,7 +5534,7 @@
           <w:noProof/>
         </w:rPr>
         <w:drawing>
-          <wp:inline distT="0" distB="0" distL="0" distR="0" wp14:anchorId="2F0C7713" wp14:editId="38D1DB04">
+          <wp:inline distT="0" distB="0" distL="0" distR="0" wp14:anchorId="2F0C7713" wp14:editId="4806E27C">
             <wp:extent cx="5943600" cy="3665855"/>
             <wp:effectExtent l="0" t="0" r="0" b="0"/>
             <wp:docPr id="1691665104" name="Picture 50"/>
@@ -8640,7 +8641,7 @@
           <w:noProof/>
         </w:rPr>
         <w:drawing>
-          <wp:inline distT="0" distB="0" distL="0" distR="0" wp14:anchorId="0FFC0BF0" wp14:editId="159CBB80">
+          <wp:inline distT="0" distB="0" distL="0" distR="0" wp14:anchorId="0FFC0BF0" wp14:editId="5DF2D5F4">
             <wp:extent cx="5943600" cy="3665855"/>
             <wp:effectExtent l="0" t="0" r="0" b="0"/>
             <wp:docPr id="1554842183" name="Picture 63" descr="A screenshot of a computer&#10;&#10;AI-generated content may be incorrect."/>
@@ -10967,7 +10968,7 @@
           <w:noProof/>
         </w:rPr>
         <w:drawing>
-          <wp:inline distT="0" distB="0" distL="0" distR="0" wp14:anchorId="1CF49243" wp14:editId="2EF8B0A0">
+          <wp:inline distT="0" distB="0" distL="0" distR="0" wp14:anchorId="1CF49243" wp14:editId="3163D518">
             <wp:extent cx="5943600" cy="3665855"/>
             <wp:effectExtent l="0" t="0" r="0" b="0"/>
             <wp:docPr id="994302654" name="Picture 75" descr="A screenshot of a computer&#10;&#10;AI-generated content may be incorrect."/>
@@ -11971,7 +11972,7 @@
           <w:szCs w:val="24"/>
         </w:rPr>
         <w:drawing>
-          <wp:inline distT="0" distB="0" distL="0" distR="0" wp14:anchorId="55C3B918" wp14:editId="0E214FA2">
+          <wp:inline distT="0" distB="0" distL="0" distR="0" wp14:anchorId="55C3B918" wp14:editId="3D6045D5">
             <wp:extent cx="5753100" cy="3028950"/>
             <wp:effectExtent l="0" t="0" r="0" b="0"/>
             <wp:docPr id="3" name="Picture 14" descr="A screenshot of a computer&#10;&#10;AI-generated content may be incorrect."/>
@@ -16206,32 +16207,12 @@
       </w:pPr>
       <w:r>
         <w:rPr>
-          <w:rFonts w:cstheme="minorHAnsi"/>
-          <w:sz w:val="18"/>
-          <w:szCs w:val="22"/>
-          <w:vertAlign w:val="superscript"/>
-          <w:lang w:val="de-DE"/>
+          <w:rStyle w:val="FootnoteReference"/>
         </w:rPr>
         <w:footnoteRef/>
       </w:r>
       <w:r>
-        <w:rPr>
-          <w:rFonts w:cstheme="minorHAnsi"/>
-          <w:sz w:val="18"/>
-          <w:szCs w:val="22"/>
-          <w:vertAlign w:val="superscript"/>
-          <w:lang w:val="de-DE"/>
-        </w:rPr>
         <w:t xml:space="preserve"> </w:t>
-      </w:r>
-      <w:r>
-        <w:rPr>
-          <w:rFonts w:cstheme="minorHAnsi"/>
-          <w:sz w:val="18"/>
-          <w:szCs w:val="22"/>
-          <w:lang w:val="de-DE"/>
-        </w:rPr>
-        <w:t xml:space="preserve">MacLean B, Tomazela DM, Shulman N, Chambers M, Finney GL, Frewen B, Kern R, Tabb DL, Liebler DC, MacCoss MJ. </w:t>
       </w:r>
       <w:r>
         <w:rPr>
@@ -16240,38 +16221,7 @@
           <w:szCs w:val="22"/>
           <w:lang w:val="en-GB"/>
         </w:rPr>
-        <w:t>Skyline: an open source document editor for creating and analyzing targeted proteomics experiments. Bioinformatics. 2010 Apr 1;26(7):966-968</w:t>
-      </w:r>
-    </w:p>
-    <w:p>
-      <w:pPr>
-        <w:pStyle w:val="FootnoteText"/>
-        <w:jc w:val="both"/>
-        <w:rPr>
-          <w:rFonts w:cstheme="minorHAnsi"/>
-          <w:sz w:val="18"/>
-          <w:szCs w:val="22"/>
-          <w:lang w:val="en-GB"/>
-        </w:rPr>
-      </w:pPr>
-      <w:r>
-        <w:rPr>
-          <w:rFonts w:cstheme="minorHAnsi"/>
-          <w:sz w:val="18"/>
-          <w:szCs w:val="22"/>
-          <w:vertAlign w:val="superscript"/>
-          <w:lang w:val="en-GB"/>
-        </w:rPr>
-        <w:t>2</w:t>
-      </w:r>
-      <w:r>
-        <w:rPr>
-          <w:rFonts w:cstheme="minorHAnsi"/>
-          <w:sz w:val="18"/>
-          <w:szCs w:val="22"/>
-          <w:lang w:val="en-GB"/>
-        </w:rPr>
-        <w:t xml:space="preserve"> Zolg DP, Wilhelm M, Yu P, Knaute T, Zerweck J, Wenschuh H, Reimer U, Schnatbaum K, Kuster B. PROCAL: A set of 40 peptide standards for retention time indexing, column performance monitoring, and collision energy calibration. Proteomics. 2017 Nov; 17(21)</w:t>
+        <w:t>Zolg DP, Wilhelm M, Yu P, Knaute T, Zerweck J, Wenschuh H, Reimer U, Schnatbaum K, Kuster B. PROCAL: A set of 40 peptide standards for retention time indexing, column performance monitoring, and collision energy calibration. Proteomics. 2017 Nov; 17(21)</w:t>
       </w:r>
     </w:p>
   </w:footnote>
@@ -31626,6 +31576,41 @@
       </w:tblBorders>
     </w:tblPr>
   </w:style>
+  <w:style w:type="paragraph" w:styleId="EndnoteText">
+    <w:name w:val="endnote text"/>
+    <w:basedOn w:val="Normal"/>
+    <w:link w:val="EndnoteTextChar"/>
+    <w:semiHidden/>
+    <w:unhideWhenUsed/>
+    <w:rsid w:val="008C23A5"/>
+    <w:pPr>
+      <w:spacing w:after="0" w:line="240" w:lineRule="auto"/>
+    </w:pPr>
+    <w:rPr>
+      <w:sz w:val="20"/>
+      <w:szCs w:val="20"/>
+    </w:rPr>
+  </w:style>
+  <w:style w:type="character" w:customStyle="1" w:styleId="EndnoteTextChar">
+    <w:name w:val="Endnote Text Char"/>
+    <w:basedOn w:val="DefaultParagraphFont"/>
+    <w:link w:val="EndnoteText"/>
+    <w:semiHidden/>
+    <w:rsid w:val="008C23A5"/>
+    <w:rPr>
+      <w:rFonts w:eastAsia="Times New Roman"/>
+    </w:rPr>
+  </w:style>
+  <w:style w:type="character" w:styleId="EndnoteReference">
+    <w:name w:val="endnote reference"/>
+    <w:basedOn w:val="DefaultParagraphFont"/>
+    <w:semiHidden/>
+    <w:unhideWhenUsed/>
+    <w:rsid w:val="008C23A5"/>
+    <w:rPr>
+      <w:vertAlign w:val="superscript"/>
+    </w:rPr>
+  </w:style>
 </w:styles>
 </file>
 

</xml_diff>

<commit_message>
Skyline: Minor revisions to the AcquisitionComparison tutorial (#3472)
</commit_message>
<xml_diff>
--- a/pwiz_tools/Skyline/Documentation/Tutorials/AcquisitionComparison/en/Skyline Acquisition Comparison.docx
+++ b/pwiz_tools/Skyline/Documentation/Tutorials/AcquisitionComparison/en/Skyline Acquisition Comparison.docx
@@ -24,7 +24,33 @@
         <w:rPr>
           <w:rFonts w:cstheme="minorHAnsi"/>
         </w:rPr>
-        <w:t>In this tutorial, we will perform a targeted analysis with Skyline</w:t>
+        <w:t xml:space="preserve">In this tutorial, </w:t>
+      </w:r>
+      <w:r>
+        <w:rPr>
+          <w:rFonts w:cstheme="minorHAnsi"/>
+        </w:rPr>
+        <w:t>you</w:t>
+      </w:r>
+      <w:r>
+        <w:rPr>
+          <w:rFonts w:cstheme="minorHAnsi"/>
+        </w:rPr>
+        <w:t xml:space="preserve"> will perform a targeted analysis with Skyline with PRM, DIA and DDA measurement data. </w:t>
+      </w:r>
+    </w:p>
+    <w:p>
+      <w:pPr>
+        <w:jc w:val="both"/>
+        <w:rPr>
+          <w:rFonts w:cstheme="minorHAnsi"/>
+        </w:rPr>
+      </w:pPr>
+      <w:r>
+        <w:rPr>
+          <w:rFonts w:cstheme="minorHAnsi"/>
+        </w:rPr>
+        <w:t>The four samples used for this tutorial were generated by mixing HeLa protein digest with PROCAL peptide standard</w:t>
       </w:r>
       <w:r>
         <w:rPr>
@@ -32,33 +58,6 @@
           <w:rFonts w:cstheme="minorHAnsi"/>
         </w:rPr>
         <w:footnoteReference w:id="2"/>
-      </w:r>
-      <w:r>
-        <w:rPr>
-          <w:rFonts w:cstheme="minorHAnsi"/>
-        </w:rPr>
-        <w:t xml:space="preserve"> (Step 1 – Step 3) with PRM, DIA and DDA measurement data. The Skyline software is free-of-charge, open-source and can be run on a standard PC or laptop. </w:t>
-      </w:r>
-    </w:p>
-    <w:p>
-      <w:pPr>
-        <w:jc w:val="both"/>
-        <w:rPr>
-          <w:rFonts w:cstheme="minorHAnsi"/>
-        </w:rPr>
-      </w:pPr>
-      <w:r>
-        <w:rPr>
-          <w:rFonts w:cstheme="minorHAnsi"/>
-        </w:rPr>
-        <w:t>The four samples used for this tutorial were generated by mixing HeLa protein digest with PROCAL peptide standard</w:t>
-      </w:r>
-      <w:r>
-        <w:rPr>
-          <w:rFonts w:cstheme="minorHAnsi"/>
-          <w:vertAlign w:val="superscript"/>
-        </w:rPr>
-        <w:t>2</w:t>
       </w:r>
       <w:r>
         <w:rPr>
@@ -131,7 +130,13 @@
         <w:t xml:space="preserve"> </w:t>
       </w:r>
       <w:r>
-        <w:t xml:space="preserve">The samples for this tutorial have been measured by the BayBioMS@MRI at TU Munich. The </w:t>
+        <w:t xml:space="preserve">The samples for this tutorial </w:t>
+      </w:r>
+      <w:r>
+        <w:t>were</w:t>
+      </w:r>
+      <w:r>
+        <w:t xml:space="preserve"> measured by the BayBioMS@MRI at TU Munich. The </w:t>
       </w:r>
       <w:r>
         <w:t>tutorial was written</w:t>
@@ -204,7 +209,6 @@
     </w:p>
     <w:p>
       <w:r>
-        <w:lastRenderedPageBreak/>
         <w:t xml:space="preserve">If you have been using Skyline prior to starting this tutorial, it is a good idea to revert Skyline to its default settings. To do so: </w:t>
       </w:r>
     </w:p>
@@ -228,6 +232,7 @@
         </w:numPr>
       </w:pPr>
       <w:r>
+        <w:lastRenderedPageBreak/>
         <w:t xml:space="preserve">On the </w:t>
       </w:r>
       <w:r>
@@ -537,11 +542,7 @@
     </w:p>
     <w:p>
       <w:r>
-        <w:t xml:space="preserve">To start this tutorial, you will first load a previously generated experimental spectral library called PROCAL.blib. This library file contains experimental spectra for all the 41 PROCAL peptides (proteome </w:t>
-      </w:r>
-      <w:r>
-        <w:lastRenderedPageBreak/>
-        <w:t>tools project, Zolg et al., 2017), which are the target peptides of this tutorial. The PROCAL.blib file was generated with Skyline by loading a DDA measurement file of the PROCAL peptides together with the MaxQuant search result file (msms.txt).</w:t>
+        <w:t>To start this tutorial, you will first load a previously generated experimental spectral library called PROCAL.blib. This library file contains experimental spectra for all the 41 PROCAL peptides (proteome tools project, Zolg et al., 2017), which are the target peptides of this tutorial. The PROCAL.blib file was generated with Skyline by loading a DDA measurement file of the PROCAL peptides together with the MaxQuant search result file (msms.txt).</w:t>
       </w:r>
     </w:p>
     <w:p>
@@ -558,6 +559,7 @@
         <w:spacing w:after="0"/>
       </w:pPr>
       <w:r>
+        <w:lastRenderedPageBreak/>
         <w:t xml:space="preserve">On the </w:t>
       </w:r>
       <w:r>
@@ -901,7 +903,6 @@
         <w:keepNext/>
       </w:pPr>
       <w:r>
-        <w:lastRenderedPageBreak/>
         <w:t xml:space="preserve">The </w:t>
       </w:r>
       <w:r>
@@ -1006,6 +1007,7 @@
         </w:numPr>
       </w:pPr>
       <w:r>
+        <w:lastRenderedPageBreak/>
         <w:t>Click</w:t>
       </w:r>
       <w:r>
@@ -1107,7 +1109,6 @@
         <w:rPr>
           <w:noProof/>
         </w:rPr>
-        <w:lastRenderedPageBreak/>
         <w:drawing>
           <wp:inline distT="0" distB="0" distL="0" distR="0" wp14:anchorId="70718B0E" wp14:editId="06684753">
             <wp:extent cx="5943600" cy="3865880"/>
@@ -5533,7 +5534,7 @@
           <w:noProof/>
         </w:rPr>
         <w:drawing>
-          <wp:inline distT="0" distB="0" distL="0" distR="0" wp14:anchorId="2F0C7713" wp14:editId="38D1DB04">
+          <wp:inline distT="0" distB="0" distL="0" distR="0" wp14:anchorId="2F0C7713" wp14:editId="4806E27C">
             <wp:extent cx="5943600" cy="3665855"/>
             <wp:effectExtent l="0" t="0" r="0" b="0"/>
             <wp:docPr id="1691665104" name="Picture 50"/>
@@ -8640,7 +8641,7 @@
           <w:noProof/>
         </w:rPr>
         <w:drawing>
-          <wp:inline distT="0" distB="0" distL="0" distR="0" wp14:anchorId="0FFC0BF0" wp14:editId="159CBB80">
+          <wp:inline distT="0" distB="0" distL="0" distR="0" wp14:anchorId="0FFC0BF0" wp14:editId="5DF2D5F4">
             <wp:extent cx="5943600" cy="3665855"/>
             <wp:effectExtent l="0" t="0" r="0" b="0"/>
             <wp:docPr id="1554842183" name="Picture 63" descr="A screenshot of a computer&#10;&#10;AI-generated content may be incorrect."/>
@@ -10967,7 +10968,7 @@
           <w:noProof/>
         </w:rPr>
         <w:drawing>
-          <wp:inline distT="0" distB="0" distL="0" distR="0" wp14:anchorId="1CF49243" wp14:editId="2EF8B0A0">
+          <wp:inline distT="0" distB="0" distL="0" distR="0" wp14:anchorId="1CF49243" wp14:editId="3163D518">
             <wp:extent cx="5943600" cy="3665855"/>
             <wp:effectExtent l="0" t="0" r="0" b="0"/>
             <wp:docPr id="994302654" name="Picture 75" descr="A screenshot of a computer&#10;&#10;AI-generated content may be incorrect."/>
@@ -11971,7 +11972,7 @@
           <w:szCs w:val="24"/>
         </w:rPr>
         <w:drawing>
-          <wp:inline distT="0" distB="0" distL="0" distR="0" wp14:anchorId="55C3B918" wp14:editId="0E214FA2">
+          <wp:inline distT="0" distB="0" distL="0" distR="0" wp14:anchorId="55C3B918" wp14:editId="3D6045D5">
             <wp:extent cx="5753100" cy="3028950"/>
             <wp:effectExtent l="0" t="0" r="0" b="0"/>
             <wp:docPr id="3" name="Picture 14" descr="A screenshot of a computer&#10;&#10;AI-generated content may be incorrect."/>
@@ -16206,32 +16207,12 @@
       </w:pPr>
       <w:r>
         <w:rPr>
-          <w:rFonts w:cstheme="minorHAnsi"/>
-          <w:sz w:val="18"/>
-          <w:szCs w:val="22"/>
-          <w:vertAlign w:val="superscript"/>
-          <w:lang w:val="de-DE"/>
+          <w:rStyle w:val="FootnoteReference"/>
         </w:rPr>
         <w:footnoteRef/>
       </w:r>
       <w:r>
-        <w:rPr>
-          <w:rFonts w:cstheme="minorHAnsi"/>
-          <w:sz w:val="18"/>
-          <w:szCs w:val="22"/>
-          <w:vertAlign w:val="superscript"/>
-          <w:lang w:val="de-DE"/>
-        </w:rPr>
         <w:t xml:space="preserve"> </w:t>
-      </w:r>
-      <w:r>
-        <w:rPr>
-          <w:rFonts w:cstheme="minorHAnsi"/>
-          <w:sz w:val="18"/>
-          <w:szCs w:val="22"/>
-          <w:lang w:val="de-DE"/>
-        </w:rPr>
-        <w:t xml:space="preserve">MacLean B, Tomazela DM, Shulman N, Chambers M, Finney GL, Frewen B, Kern R, Tabb DL, Liebler DC, MacCoss MJ. </w:t>
       </w:r>
       <w:r>
         <w:rPr>
@@ -16240,38 +16221,7 @@
           <w:szCs w:val="22"/>
           <w:lang w:val="en-GB"/>
         </w:rPr>
-        <w:t>Skyline: an open source document editor for creating and analyzing targeted proteomics experiments. Bioinformatics. 2010 Apr 1;26(7):966-968</w:t>
-      </w:r>
-    </w:p>
-    <w:p>
-      <w:pPr>
-        <w:pStyle w:val="FootnoteText"/>
-        <w:jc w:val="both"/>
-        <w:rPr>
-          <w:rFonts w:cstheme="minorHAnsi"/>
-          <w:sz w:val="18"/>
-          <w:szCs w:val="22"/>
-          <w:lang w:val="en-GB"/>
-        </w:rPr>
-      </w:pPr>
-      <w:r>
-        <w:rPr>
-          <w:rFonts w:cstheme="minorHAnsi"/>
-          <w:sz w:val="18"/>
-          <w:szCs w:val="22"/>
-          <w:vertAlign w:val="superscript"/>
-          <w:lang w:val="en-GB"/>
-        </w:rPr>
-        <w:t>2</w:t>
-      </w:r>
-      <w:r>
-        <w:rPr>
-          <w:rFonts w:cstheme="minorHAnsi"/>
-          <w:sz w:val="18"/>
-          <w:szCs w:val="22"/>
-          <w:lang w:val="en-GB"/>
-        </w:rPr>
-        <w:t xml:space="preserve"> Zolg DP, Wilhelm M, Yu P, Knaute T, Zerweck J, Wenschuh H, Reimer U, Schnatbaum K, Kuster B. PROCAL: A set of 40 peptide standards for retention time indexing, column performance monitoring, and collision energy calibration. Proteomics. 2017 Nov; 17(21)</w:t>
+        <w:t>Zolg DP, Wilhelm M, Yu P, Knaute T, Zerweck J, Wenschuh H, Reimer U, Schnatbaum K, Kuster B. PROCAL: A set of 40 peptide standards for retention time indexing, column performance monitoring, and collision energy calibration. Proteomics. 2017 Nov; 17(21)</w:t>
       </w:r>
     </w:p>
   </w:footnote>
@@ -31626,6 +31576,41 @@
       </w:tblBorders>
     </w:tblPr>
   </w:style>
+  <w:style w:type="paragraph" w:styleId="EndnoteText">
+    <w:name w:val="endnote text"/>
+    <w:basedOn w:val="Normal"/>
+    <w:link w:val="EndnoteTextChar"/>
+    <w:semiHidden/>
+    <w:unhideWhenUsed/>
+    <w:rsid w:val="008C23A5"/>
+    <w:pPr>
+      <w:spacing w:after="0" w:line="240" w:lineRule="auto"/>
+    </w:pPr>
+    <w:rPr>
+      <w:sz w:val="20"/>
+      <w:szCs w:val="20"/>
+    </w:rPr>
+  </w:style>
+  <w:style w:type="character" w:customStyle="1" w:styleId="EndnoteTextChar">
+    <w:name w:val="Endnote Text Char"/>
+    <w:basedOn w:val="DefaultParagraphFont"/>
+    <w:link w:val="EndnoteText"/>
+    <w:semiHidden/>
+    <w:rsid w:val="008C23A5"/>
+    <w:rPr>
+      <w:rFonts w:eastAsia="Times New Roman"/>
+    </w:rPr>
+  </w:style>
+  <w:style w:type="character" w:styleId="EndnoteReference">
+    <w:name w:val="endnote reference"/>
+    <w:basedOn w:val="DefaultParagraphFont"/>
+    <w:semiHidden/>
+    <w:unhideWhenUsed/>
+    <w:rsid w:val="008C23A5"/>
+    <w:rPr>
+      <w:vertAlign w:val="superscript"/>
+    </w:rPr>
+  </w:style>
 </w:styles>
 </file>
 

</xml_diff>